<commit_message>
add xmind graph for fileupload
</commit_message>
<xml_diff>
--- a/3.fileUpload/文件上传笔记.docx
+++ b/3.fileUpload/文件上传笔记.docx
@@ -967,7 +967,15 @@
         <w:rPr>
           <w:rFonts w:hint="eastAsia"/>
         </w:rPr>
-        <w:t>阶段（只在</w:t>
+        <w:t>截断</w:t>
+      </w:r>
+      <w:bookmarkStart w:id="0" w:name="_GoBack"/>
+      <w:bookmarkEnd w:id="0"/>
+      <w:r>
+        <w:rPr>
+          <w:rFonts w:hint="eastAsia"/>
+        </w:rPr>
+        <w:t>（只在</w:t>
       </w:r>
       <w:r>
         <w:rPr>
@@ -1002,9 +1010,6 @@
     <w:p>
       <w:pPr>
         <w:pStyle w:val="3"/>
-        <w:rPr>
-          <w:rFonts w:hint="eastAsia"/>
-        </w:rPr>
       </w:pPr>
       <w:r>
         <w:rPr>
@@ -1121,9 +1126,6 @@
     <w:p>
       <w:pPr>
         <w:ind w:left="1260"/>
-        <w:rPr>
-          <w:rFonts w:hint="eastAsia"/>
-        </w:rPr>
       </w:pPr>
       <w:r>
         <w:rPr>
@@ -2591,11 +2593,6 @@
     </w:p>
     <w:p/>
     <w:p>
-      <w:pPr>
-        <w:rPr>
-          <w:rFonts w:hint="eastAsia"/>
-        </w:rPr>
-      </w:pPr>
       <w:r>
         <w:rPr>
           <w:rFonts w:hint="eastAsia"/>
@@ -2833,27 +2830,19 @@
       <w:r>
         <w:rPr>
           <w:rFonts w:hint="eastAsia"/>
-          <w:strike w:val="0"/>
         </w:rPr>
         <w:t>xxx</w:t>
       </w:r>
       <w:r>
         <w:rPr>
           <w:rFonts w:hint="eastAsia"/>
-          <w:strike w:val="0"/>
         </w:rPr>
         <w:t>/</w:t>
       </w:r>
       <w:r>
-        <w:rPr>
-          <w:strike w:val="0"/>
-        </w:rPr>
         <w:t>x.php</w:t>
       </w:r>
       <w:r>
-        <w:rPr>
-          <w:strike w:val="0"/>
-        </w:rPr>
         <w:t xml:space="preserve">  </w:t>
       </w:r>
       <w:r>
@@ -2895,21 +2884,18 @@
       <w:r>
         <w:rPr>
           <w:rFonts w:hint="eastAsia"/>
-          <w:strike w:val="0"/>
         </w:rPr>
         <w:t>（</w:t>
       </w:r>
       <w:r>
         <w:rPr>
           <w:rFonts w:hint="eastAsia"/>
-          <w:strike w:val="0"/>
         </w:rPr>
         <w:t>注意和下一节第一条的区别</w:t>
       </w:r>
       <w:r>
         <w:rPr>
           <w:rFonts w:hint="eastAsia"/>
-          <w:strike w:val="0"/>
         </w:rPr>
         <w:t>）</w:t>
       </w:r>
@@ -2917,9 +2903,6 @@
     <w:p>
       <w:pPr>
         <w:ind w:left="840"/>
-        <w:rPr>
-          <w:rFonts w:hint="eastAsia"/>
-        </w:rPr>
       </w:pPr>
       <w:r>
         <w:rPr>
@@ -3206,16 +3189,7 @@
           <w:rFonts w:hint="eastAsia"/>
           <w:highlight w:val="green"/>
         </w:rPr>
-        <w:t>（待验证，不确定漏洞到底</w:t>
-      </w:r>
-      <w:bookmarkStart w:id="0" w:name="_GoBack"/>
-      <w:bookmarkEnd w:id="0"/>
-      <w:r>
-        <w:rPr>
-          <w:rFonts w:hint="eastAsia"/>
-          <w:highlight w:val="green"/>
-        </w:rPr>
-        <w:t>是</w:t>
+        <w:t>（待验证，不确定漏洞到底是</w:t>
       </w:r>
       <w:r>
         <w:rPr>
@@ -3255,7 +3229,25 @@
         <w:rPr>
           <w:rFonts w:hint="eastAsia"/>
         </w:rPr>
-        <w:t>文件名以“</w:t>
+        <w:t>上传</w:t>
+      </w:r>
+      <w:r>
+        <w:rPr>
+          <w:rFonts w:hint="eastAsia"/>
+        </w:rPr>
+        <w:t>.jpg</w:t>
+      </w:r>
+      <w:r>
+        <w:rPr>
+          <w:rFonts w:hint="eastAsia"/>
+        </w:rPr>
+        <w:t>文件，访问时</w:t>
+      </w:r>
+      <w:r>
+        <w:rPr>
+          <w:rFonts w:hint="eastAsia"/>
+        </w:rPr>
+        <w:t>以“</w:t>
       </w:r>
       <w:r>
         <w:t>/x.php</w:t>
@@ -5409,7 +5401,7 @@
   <w:abstractNum w:abstractNumId="7" w15:restartNumberingAfterBreak="0">
     <w:nsid w:val="437D624A"/>
     <w:multiLevelType w:val="hybridMultilevel"/>
-    <w:tmpl w:val="BB2E8640"/>
+    <w:tmpl w:val="1C08C7C6"/>
     <w:lvl w:ilvl="0" w:tplc="1F6E383E">
       <w:start w:val="1"/>
       <w:numFmt w:val="decimal"/>
@@ -5420,7 +5412,7 @@
         <w:ind w:left="840" w:hanging="420"/>
       </w:pPr>
     </w:lvl>
-    <w:lvl w:ilvl="1" w:tplc="C1707C48">
+    <w:lvl w:ilvl="1" w:tplc="B4CA2F5E">
       <w:start w:val="1"/>
       <w:numFmt w:val="lowerLetter"/>
       <w:pStyle w:val="3"/>
@@ -6736,7 +6728,7 @@
     <w:link w:val="3Char"/>
     <w:autoRedefine/>
     <w:qFormat/>
-    <w:rsid w:val="00BD720F"/>
+    <w:rsid w:val="00A50539"/>
     <w:pPr>
       <w:numPr>
         <w:ilvl w:val="1"/>
@@ -6749,7 +6741,6 @@
     <w:rPr>
       <w:b w:val="0"/>
       <w:bCs/>
-      <w:strike/>
       <w:sz w:val="21"/>
     </w:rPr>
   </w:style>
@@ -6757,10 +6748,9 @@
     <w:name w:val="笔记3级标 Char"/>
     <w:basedOn w:val="a0"/>
     <w:link w:val="3"/>
-    <w:rsid w:val="00BD720F"/>
+    <w:rsid w:val="00A50539"/>
     <w:rPr>
       <w:bCs/>
-      <w:strike/>
       <w:kern w:val="44"/>
       <w:szCs w:val="44"/>
     </w:rPr>
@@ -7059,7 +7049,7 @@
 </file>
 
 <file path=customXml/itemProps1.xml><?xml version="1.0" encoding="utf-8"?>
-<ds:datastoreItem xmlns:ds="http://schemas.openxmlformats.org/officeDocument/2006/customXml" ds:itemID="{F51D8B85-FD54-4EE7-8CAA-0A6BE7AB5D42}">
+<ds:datastoreItem xmlns:ds="http://schemas.openxmlformats.org/officeDocument/2006/customXml" ds:itemID="{99DE2F0B-A15F-4D7A-B0DC-1FE55254E752}">
   <ds:schemaRefs>
     <ds:schemaRef ds:uri="http://schemas.openxmlformats.org/officeDocument/2006/bibliography"/>
   </ds:schemaRefs>

</xml_diff>